<commit_message>
menu with quit button
menu upgrades, spinning tank + quit button
</commit_message>
<xml_diff>
--- a/documentation/GDD.docx
+++ b/documentation/GDD.docx
@@ -1012,7 +1012,9 @@
         <w:t>The Enemy will attempt to utilise this rock paper scissors mechanic just like the player should, the AI can see what the players making by fighting them in combat, it will then send the relevant troops over to the battle to counter the players troops, the player will have to keep on top of this to win.</w:t>
       </w:r>
     </w:p>
-    <w:p/>
+    <w:p>
+      <w:bookmarkStart w:id="0" w:name="_Hlk101902057"/>
+    </w:p>
     <w:p>
       <w:pPr>
         <w:pStyle w:val="Heading2"/>
@@ -1134,7 +1136,7 @@
         </w:numPr>
       </w:pPr>
       <w:r>
-        <w:t>Player can upgrade existing units using the building upgrades system</w:t>
+        <w:t>Sounds for all different aspects</w:t>
       </w:r>
     </w:p>
     <w:p>
@@ -1146,6 +1148,18 @@
         </w:numPr>
       </w:pPr>
       <w:r>
+        <w:t>Player can upgrade existing units using the building upgrades system</w:t>
+      </w:r>
+    </w:p>
+    <w:p>
+      <w:pPr>
+        <w:pStyle w:val="ListParagraph"/>
+        <w:numPr>
+          <w:ilvl w:val="0"/>
+          <w:numId w:val="6"/>
+        </w:numPr>
+      </w:pPr>
+      <w:r>
         <w:t>Units fight each other and rock paper scissors system is completely integrated</w:t>
       </w:r>
     </w:p>
@@ -1206,9 +1220,16 @@
         </w:numPr>
       </w:pPr>
       <w:r>
-        <w:t>More than one game type, conquest and dominion (hold areas to gain points, first to x points wins)</w:t>
-      </w:r>
-    </w:p>
+        <w:t xml:space="preserve">More than one game type, </w:t>
+      </w:r>
+      <w:r>
+        <w:t>conquest,</w:t>
+      </w:r>
+      <w:r>
+        <w:t xml:space="preserve"> and dominion (hold areas to gain points, first to x points wins)</w:t>
+      </w:r>
+    </w:p>
+    <w:bookmarkEnd w:id="0"/>
     <w:p/>
     <w:p/>
     <w:p/>

</xml_diff>